<commit_message>
Added to my dis and inter
</commit_message>
<xml_diff>
--- a/dissertation/handBook.docx
+++ b/dissertation/handBook.docx
@@ -729,6 +729,21 @@
     </w:p>
     <w:p>
       <w:pPr>
+        <w:sectPr>
+          <w:headerReference w:type="default" r:id="rId3"/>
+          <w:footerReference w:type="default" r:id="rId4"/>
+          <w:type w:val="nextPage"/>
+          <w:pgSz w:w="12240" w:h="15840"/>
+          <w:pgMar w:left="1440" w:right="1440" w:header="720" w:top="1440" w:footer="720" w:bottom="1440" w:gutter="0"/>
+          <w:pgNumType w:start="1" w:fmt="decimal"/>
+          <w:formProt w:val="false"/>
+          <w:textDirection w:val="lrTb"/>
+          <w:docGrid w:type="default" w:linePitch="100" w:charSpace="0"/>
+        </w:sectPr>
+      </w:pPr>
+    </w:p>
+    <w:p>
+      <w:pPr>
         <w:pStyle w:val="Normal"/>
         <w:rPr/>
       </w:pPr>
@@ -760,6 +775,7 @@
             <w:rPr>
               <w:webHidden/>
               <w:rStyle w:val="IndexLink"/>
+              <w:vanish w:val="false"/>
             </w:rPr>
             <w:instrText> TOC \z \o "1-9" \u \h</w:instrText>
           </w:r>
@@ -767,6 +783,7 @@
             <w:rPr>
               <w:webHidden/>
               <w:rStyle w:val="IndexLink"/>
+              <w:vanish w:val="false"/>
             </w:rPr>
             <w:fldChar w:fldCharType="separate"/>
           </w:r>
@@ -774,13 +791,6 @@
             <w:r>
               <w:rPr>
                 <w:webHidden/>
-                <w:rStyle w:val="IndexLink"/>
-              </w:rPr>
-              <w:t>Part 1 - Project Tasks</w:t>
-            </w:r>
-            <w:r>
-              <w:rPr>
-                <w:webHidden/>
               </w:rPr>
               <w:fldChar w:fldCharType="begin"/>
             </w:r>
@@ -798,9 +808,11 @@
             </w:r>
             <w:r>
               <w:rPr>
+                <w:webHidden/>
                 <w:rStyle w:val="IndexLink"/>
                 <w:vanish w:val="false"/>
               </w:rPr>
+              <w:t>Part 1 - Project Tasks</w:t>
               <w:tab/>
               <w:t>4</w:t>
             </w:r>
@@ -825,13 +837,6 @@
             <w:r>
               <w:rPr>
                 <w:webHidden/>
-                <w:rStyle w:val="IndexLink"/>
-              </w:rPr>
-              <w:t>Deliverables</w:t>
-            </w:r>
-            <w:r>
-              <w:rPr>
-                <w:webHidden/>
               </w:rPr>
               <w:fldChar w:fldCharType="begin"/>
             </w:r>
@@ -849,9 +854,11 @@
             </w:r>
             <w:r>
               <w:rPr>
+                <w:webHidden/>
                 <w:rStyle w:val="IndexLink"/>
                 <w:vanish w:val="false"/>
               </w:rPr>
+              <w:t>Deliverables</w:t>
               <w:tab/>
               <w:t>4</w:t>
             </w:r>
@@ -876,13 +883,6 @@
             <w:r>
               <w:rPr>
                 <w:webHidden/>
-                <w:rStyle w:val="IndexLink"/>
-              </w:rPr>
-              <w:t>Key dates</w:t>
-            </w:r>
-            <w:r>
-              <w:rPr>
-                <w:webHidden/>
               </w:rPr>
               <w:fldChar w:fldCharType="begin"/>
             </w:r>
@@ -900,9 +900,11 @@
             </w:r>
             <w:r>
               <w:rPr>
+                <w:webHidden/>
                 <w:rStyle w:val="IndexLink"/>
                 <w:vanish w:val="false"/>
               </w:rPr>
+              <w:t>Key dates</w:t>
               <w:tab/>
               <w:t>4</w:t>
             </w:r>
@@ -927,13 +929,6 @@
             <w:r>
               <w:rPr>
                 <w:webHidden/>
-                <w:rStyle w:val="IndexLink"/>
-              </w:rPr>
-              <w:t>Choosing a project</w:t>
-            </w:r>
-            <w:r>
-              <w:rPr>
-                <w:webHidden/>
               </w:rPr>
               <w:fldChar w:fldCharType="begin"/>
             </w:r>
@@ -951,9 +946,11 @@
             </w:r>
             <w:r>
               <w:rPr>
+                <w:webHidden/>
                 <w:rStyle w:val="IndexLink"/>
                 <w:vanish w:val="false"/>
               </w:rPr>
+              <w:t>Choosing a project</w:t>
               <w:tab/>
               <w:t>4</w:t>
             </w:r>
@@ -978,13 +975,6 @@
             <w:r>
               <w:rPr>
                 <w:webHidden/>
-                <w:rStyle w:val="IndexLink"/>
-              </w:rPr>
-              <w:t>Project proposal</w:t>
-            </w:r>
-            <w:r>
-              <w:rPr>
-                <w:webHidden/>
               </w:rPr>
               <w:fldChar w:fldCharType="begin"/>
             </w:r>
@@ -1002,9 +992,11 @@
             </w:r>
             <w:r>
               <w:rPr>
+                <w:webHidden/>
                 <w:rStyle w:val="IndexLink"/>
                 <w:vanish w:val="false"/>
               </w:rPr>
+              <w:t>Project proposal</w:t>
               <w:tab/>
               <w:t>4</w:t>
             </w:r>
@@ -1029,13 +1021,6 @@
             <w:r>
               <w:rPr>
                 <w:webHidden/>
-                <w:rStyle w:val="IndexLink"/>
-              </w:rPr>
-              <w:t>Interim report</w:t>
-            </w:r>
-            <w:r>
-              <w:rPr>
-                <w:webHidden/>
               </w:rPr>
               <w:fldChar w:fldCharType="begin"/>
             </w:r>
@@ -1053,9 +1038,11 @@
             </w:r>
             <w:r>
               <w:rPr>
+                <w:webHidden/>
                 <w:rStyle w:val="IndexLink"/>
                 <w:vanish w:val="false"/>
               </w:rPr>
+              <w:t>Interim report</w:t>
               <w:tab/>
               <w:t>5</w:t>
             </w:r>
@@ -1080,13 +1067,6 @@
             <w:r>
               <w:rPr>
                 <w:webHidden/>
-                <w:rStyle w:val="IndexLink"/>
-              </w:rPr>
-              <w:t>Dissertation</w:t>
-            </w:r>
-            <w:r>
-              <w:rPr>
-                <w:webHidden/>
               </w:rPr>
               <w:fldChar w:fldCharType="begin"/>
             </w:r>
@@ -1104,9 +1084,11 @@
             </w:r>
             <w:r>
               <w:rPr>
+                <w:webHidden/>
                 <w:rStyle w:val="IndexLink"/>
                 <w:vanish w:val="false"/>
               </w:rPr>
+              <w:t>Dissertation</w:t>
               <w:tab/>
               <w:t>5</w:t>
             </w:r>
@@ -1131,13 +1113,6 @@
             <w:r>
               <w:rPr>
                 <w:webHidden/>
-                <w:rStyle w:val="IndexLink"/>
-              </w:rPr>
-              <w:t>Poster</w:t>
-            </w:r>
-            <w:r>
-              <w:rPr>
-                <w:webHidden/>
               </w:rPr>
               <w:fldChar w:fldCharType="begin"/>
             </w:r>
@@ -1155,9 +1130,11 @@
             </w:r>
             <w:r>
               <w:rPr>
+                <w:webHidden/>
                 <w:rStyle w:val="IndexLink"/>
                 <w:vanish w:val="false"/>
               </w:rPr>
+              <w:t>Poster</w:t>
               <w:tab/>
               <w:t>5</w:t>
             </w:r>
@@ -1182,13 +1159,6 @@
             <w:r>
               <w:rPr>
                 <w:webHidden/>
-                <w:rStyle w:val="IndexLink"/>
-              </w:rPr>
-              <w:t>Viva</w:t>
-            </w:r>
-            <w:r>
-              <w:rPr>
-                <w:webHidden/>
               </w:rPr>
               <w:fldChar w:fldCharType="begin"/>
             </w:r>
@@ -1206,9 +1176,11 @@
             </w:r>
             <w:r>
               <w:rPr>
+                <w:webHidden/>
                 <w:rStyle w:val="IndexLink"/>
                 <w:vanish w:val="false"/>
               </w:rPr>
+              <w:t>Viva</w:t>
               <w:tab/>
               <w:t>6</w:t>
             </w:r>
@@ -1233,13 +1205,6 @@
             <w:r>
               <w:rPr>
                 <w:webHidden/>
-                <w:rStyle w:val="IndexLink"/>
-              </w:rPr>
-              <w:t>Presentation Structure</w:t>
-            </w:r>
-            <w:r>
-              <w:rPr>
-                <w:webHidden/>
               </w:rPr>
               <w:fldChar w:fldCharType="begin"/>
             </w:r>
@@ -1257,9 +1222,11 @@
             </w:r>
             <w:r>
               <w:rPr>
+                <w:webHidden/>
                 <w:rStyle w:val="IndexLink"/>
                 <w:vanish w:val="false"/>
               </w:rPr>
+              <w:t>Presentation Structure</w:t>
               <w:tab/>
               <w:t>6</w:t>
             </w:r>
@@ -1284,13 +1251,6 @@
             <w:r>
               <w:rPr>
                 <w:webHidden/>
-                <w:rStyle w:val="IndexLink"/>
-              </w:rPr>
-              <w:t>Delivery of Presentation</w:t>
-            </w:r>
-            <w:r>
-              <w:rPr>
-                <w:webHidden/>
               </w:rPr>
               <w:fldChar w:fldCharType="begin"/>
             </w:r>
@@ -1308,9 +1268,11 @@
             </w:r>
             <w:r>
               <w:rPr>
+                <w:webHidden/>
                 <w:rStyle w:val="IndexLink"/>
                 <w:vanish w:val="false"/>
               </w:rPr>
+              <w:t>Delivery of Presentation</w:t>
               <w:tab/>
               <w:t>6</w:t>
             </w:r>
@@ -1335,13 +1297,6 @@
             <w:r>
               <w:rPr>
                 <w:webHidden/>
-                <w:rStyle w:val="IndexLink"/>
-              </w:rPr>
-              <w:t>Ethical Issues</w:t>
-            </w:r>
-            <w:r>
-              <w:rPr>
-                <w:webHidden/>
               </w:rPr>
               <w:fldChar w:fldCharType="begin"/>
             </w:r>
@@ -1359,9 +1314,11 @@
             </w:r>
             <w:r>
               <w:rPr>
+                <w:webHidden/>
                 <w:rStyle w:val="IndexLink"/>
                 <w:vanish w:val="false"/>
               </w:rPr>
+              <w:t>Ethical Issues</w:t>
               <w:tab/>
               <w:t>6</w:t>
             </w:r>
@@ -1386,13 +1343,6 @@
             <w:r>
               <w:rPr>
                 <w:webHidden/>
-                <w:rStyle w:val="IndexLink"/>
-              </w:rPr>
-              <w:t>Submission</w:t>
-            </w:r>
-            <w:r>
-              <w:rPr>
-                <w:webHidden/>
               </w:rPr>
               <w:fldChar w:fldCharType="begin"/>
             </w:r>
@@ -1410,9 +1360,11 @@
             </w:r>
             <w:r>
               <w:rPr>
+                <w:webHidden/>
                 <w:rStyle w:val="IndexLink"/>
                 <w:vanish w:val="false"/>
               </w:rPr>
+              <w:t>Submission</w:t>
               <w:tab/>
               <w:t>6</w:t>
             </w:r>
@@ -1437,13 +1389,6 @@
             <w:r>
               <w:rPr>
                 <w:webHidden/>
-                <w:rStyle w:val="IndexLink"/>
-              </w:rPr>
-              <w:t>Interim Report</w:t>
-            </w:r>
-            <w:r>
-              <w:rPr>
-                <w:webHidden/>
               </w:rPr>
               <w:fldChar w:fldCharType="begin"/>
             </w:r>
@@ -1461,9 +1406,11 @@
             </w:r>
             <w:r>
               <w:rPr>
+                <w:webHidden/>
                 <w:rStyle w:val="IndexLink"/>
                 <w:vanish w:val="false"/>
               </w:rPr>
+              <w:t>Interim Report</w:t>
               <w:tab/>
               <w:t>6</w:t>
             </w:r>
@@ -1488,13 +1435,6 @@
             <w:r>
               <w:rPr>
                 <w:webHidden/>
-                <w:rStyle w:val="IndexLink"/>
-              </w:rPr>
-              <w:t>Dissertation</w:t>
-            </w:r>
-            <w:r>
-              <w:rPr>
-                <w:webHidden/>
               </w:rPr>
               <w:fldChar w:fldCharType="begin"/>
             </w:r>
@@ -1512,9 +1452,11 @@
             </w:r>
             <w:r>
               <w:rPr>
+                <w:webHidden/>
                 <w:rStyle w:val="IndexLink"/>
                 <w:vanish w:val="false"/>
               </w:rPr>
+              <w:t>Dissertation</w:t>
               <w:tab/>
               <w:t>6</w:t>
             </w:r>
@@ -1539,13 +1481,6 @@
             <w:r>
               <w:rPr>
                 <w:webHidden/>
-                <w:rStyle w:val="IndexLink"/>
-              </w:rPr>
-              <w:t>Part 2 - Managing  Your Project</w:t>
-            </w:r>
-            <w:r>
-              <w:rPr>
-                <w:webHidden/>
               </w:rPr>
               <w:fldChar w:fldCharType="begin"/>
             </w:r>
@@ -1563,9 +1498,11 @@
             </w:r>
             <w:r>
               <w:rPr>
+                <w:webHidden/>
                 <w:rStyle w:val="IndexLink"/>
                 <w:vanish w:val="false"/>
               </w:rPr>
+              <w:t>Part 2 - Managing  Your Project</w:t>
               <w:tab/>
               <w:t>7</w:t>
             </w:r>
@@ -1590,13 +1527,6 @@
             <w:r>
               <w:rPr>
                 <w:webHidden/>
-                <w:rStyle w:val="IndexLink"/>
-              </w:rPr>
-              <w:t>Planning and time management</w:t>
-            </w:r>
-            <w:r>
-              <w:rPr>
-                <w:webHidden/>
               </w:rPr>
               <w:fldChar w:fldCharType="begin"/>
             </w:r>
@@ -1614,9 +1544,11 @@
             </w:r>
             <w:r>
               <w:rPr>
+                <w:webHidden/>
                 <w:rStyle w:val="IndexLink"/>
                 <w:vanish w:val="false"/>
               </w:rPr>
+              <w:t>Planning and time management</w:t>
               <w:tab/>
               <w:t>7</w:t>
             </w:r>
@@ -1641,13 +1573,6 @@
             <w:r>
               <w:rPr>
                 <w:webHidden/>
-                <w:rStyle w:val="IndexLink"/>
-              </w:rPr>
-              <w:t>Suggested structure of the dissertation</w:t>
-            </w:r>
-            <w:r>
-              <w:rPr>
-                <w:webHidden/>
               </w:rPr>
               <w:fldChar w:fldCharType="begin"/>
             </w:r>
@@ -1665,9 +1590,11 @@
             </w:r>
             <w:r>
               <w:rPr>
+                <w:webHidden/>
                 <w:rStyle w:val="IndexLink"/>
                 <w:vanish w:val="false"/>
               </w:rPr>
+              <w:t>Suggested structure of the dissertation</w:t>
               <w:tab/>
               <w:t>8</w:t>
             </w:r>
@@ -1692,13 +1619,6 @@
             <w:r>
               <w:rPr>
                 <w:webHidden/>
-                <w:rStyle w:val="IndexLink"/>
-              </w:rPr>
-              <w:t>Designing the poster</w:t>
-            </w:r>
-            <w:r>
-              <w:rPr>
-                <w:webHidden/>
               </w:rPr>
               <w:fldChar w:fldCharType="begin"/>
             </w:r>
@@ -1716,9 +1636,11 @@
             </w:r>
             <w:r>
               <w:rPr>
+                <w:webHidden/>
                 <w:rStyle w:val="IndexLink"/>
                 <w:vanish w:val="false"/>
               </w:rPr>
+              <w:t>Designing the poster</w:t>
               <w:tab/>
               <w:t>10</w:t>
             </w:r>
@@ -1743,13 +1665,6 @@
             <w:r>
               <w:rPr>
                 <w:webHidden/>
-                <w:rStyle w:val="IndexLink"/>
-              </w:rPr>
-              <w:t>Preparing for your viva</w:t>
-            </w:r>
-            <w:r>
-              <w:rPr>
-                <w:webHidden/>
               </w:rPr>
               <w:fldChar w:fldCharType="begin"/>
             </w:r>
@@ -1767,9 +1682,11 @@
             </w:r>
             <w:r>
               <w:rPr>
+                <w:webHidden/>
                 <w:rStyle w:val="IndexLink"/>
                 <w:vanish w:val="false"/>
               </w:rPr>
+              <w:t>Preparing for your viva</w:t>
               <w:tab/>
               <w:t>11</w:t>
             </w:r>
@@ -1794,13 +1711,6 @@
             <w:r>
               <w:rPr>
                 <w:webHidden/>
-                <w:rStyle w:val="IndexLink"/>
-              </w:rPr>
-              <w:t>Appendicies</w:t>
-            </w:r>
-            <w:r>
-              <w:rPr>
-                <w:webHidden/>
               </w:rPr>
               <w:fldChar w:fldCharType="begin"/>
             </w:r>
@@ -1818,9 +1728,11 @@
             </w:r>
             <w:r>
               <w:rPr>
+                <w:webHidden/>
                 <w:rStyle w:val="IndexLink"/>
                 <w:vanish w:val="false"/>
               </w:rPr>
+              <w:t>Appendicies</w:t>
               <w:tab/>
               <w:t>12</w:t>
             </w:r>
@@ -1857,6 +1769,18 @@
             <w:fldChar w:fldCharType="end"/>
           </w:r>
         </w:p>
+        <w:p>
+          <w:pPr>
+            <w:sectPr>
+              <w:type w:val="continuous"/>
+              <w:pgSz w:w="12240" w:h="15840"/>
+              <w:pgMar w:left="1440" w:right="1440" w:header="720" w:top="1440" w:footer="720" w:bottom="1440" w:gutter="0"/>
+              <w:formProt w:val="false"/>
+              <w:textDirection w:val="lrTb"/>
+              <w:docGrid w:type="default" w:linePitch="100" w:charSpace="0"/>
+            </w:sectPr>
+          </w:pPr>
+        </w:p>
       </w:sdtContent>
     </w:sdt>
     <w:p>
@@ -2419,23 +2343,133 @@
           <w:color w:val="000000"/>
           <w:sz w:val="22"/>
         </w:rPr>
-        <w:t>This will be 30</w:t>
-      </w:r>
-      <w:r>
-        <w:rPr>
-          <w:rFonts w:eastAsia="Arimo Regular" w:cs="Arimo Regular" w:ascii="Arimo Regular" w:hAnsi="Arimo Regular"/>
-          <w:color w:val="000000"/>
-          <w:sz w:val="22"/>
-        </w:rPr>
-        <w:t>0</w:t>
-      </w:r>
-      <w:r>
-        <w:rPr>
-          <w:rFonts w:eastAsia="Arimo Regular" w:cs="Arimo Regular" w:ascii="Arimo Regular" w:hAnsi="Arimo Regular"/>
-          <w:color w:val="000000"/>
-          <w:sz w:val="22"/>
-        </w:rPr>
-        <w:t>0 words and be allocated a maximum of 10% of the overall project mark. This milestone report will be expected to clearly identify the outputs produced from the research/literature review process and how they could be applied to the design of the final deliverable. Research will include aspects of evaluating software, platforms, methodologies, academic research, evaluation of commercial alternatives, etc. If a project possesses a final application as a deliverable, then it is expected that the student will have commenced their consideration of the expected s/w development platform.</w:t>
+        <w:t xml:space="preserve">This will be 3000 words and be allocated a maximum of 10% of the overall project mark. This milestone report will be expected to </w:t>
+      </w:r>
+      <w:r>
+        <w:rPr>
+          <w:rFonts w:eastAsia="Arimo Regular" w:cs="Arimo Regular" w:ascii="Arimo Regular" w:hAnsi="Arimo Regular"/>
+          <w:b/>
+          <w:bCs/>
+          <w:color w:val="000000"/>
+          <w:sz w:val="22"/>
+        </w:rPr>
+        <w:t xml:space="preserve">clearly identify the outputs produced from the research/literature review process </w:t>
+      </w:r>
+      <w:r>
+        <w:rPr>
+          <w:rFonts w:eastAsia="Arimo Regular" w:cs="Arimo Regular" w:ascii="Arimo Regular" w:hAnsi="Arimo Regular"/>
+          <w:color w:val="000000"/>
+          <w:sz w:val="22"/>
+        </w:rPr>
+        <w:t xml:space="preserve">and </w:t>
+      </w:r>
+      <w:r>
+        <w:rPr>
+          <w:rFonts w:eastAsia="Arimo Regular" w:cs="Arimo Regular" w:ascii="Arimo Regular" w:hAnsi="Arimo Regular"/>
+          <w:b/>
+          <w:bCs/>
+          <w:color w:val="000000"/>
+          <w:sz w:val="22"/>
+        </w:rPr>
+        <w:t>how they could be applied to the design of the final deliverable</w:t>
+      </w:r>
+      <w:r>
+        <w:rPr>
+          <w:rFonts w:eastAsia="Arimo Regular" w:cs="Arimo Regular" w:ascii="Arimo Regular" w:hAnsi="Arimo Regular"/>
+          <w:color w:val="000000"/>
+          <w:sz w:val="22"/>
+        </w:rPr>
+        <w:t xml:space="preserve">. Research will include aspects of </w:t>
+      </w:r>
+      <w:r>
+        <w:rPr>
+          <w:rFonts w:eastAsia="Arimo Regular" w:cs="Arimo Regular" w:ascii="Arimo Regular" w:hAnsi="Arimo Regular"/>
+          <w:b/>
+          <w:bCs/>
+          <w:color w:val="000000"/>
+          <w:sz w:val="22"/>
+        </w:rPr>
+        <w:t>evaluating software</w:t>
+      </w:r>
+      <w:r>
+        <w:rPr>
+          <w:rFonts w:eastAsia="Arimo Regular" w:cs="Arimo Regular" w:ascii="Arimo Regular" w:hAnsi="Arimo Regular"/>
+          <w:color w:val="000000"/>
+          <w:sz w:val="22"/>
+        </w:rPr>
+        <w:t xml:space="preserve">, </w:t>
+      </w:r>
+      <w:r>
+        <w:rPr>
+          <w:rFonts w:eastAsia="Arimo Regular" w:cs="Arimo Regular" w:ascii="Arimo Regular" w:hAnsi="Arimo Regular"/>
+          <w:b/>
+          <w:bCs/>
+          <w:color w:val="000000"/>
+          <w:sz w:val="22"/>
+        </w:rPr>
+        <w:t>platforms</w:t>
+      </w:r>
+      <w:r>
+        <w:rPr>
+          <w:rFonts w:eastAsia="Arimo Regular" w:cs="Arimo Regular" w:ascii="Arimo Regular" w:hAnsi="Arimo Regular"/>
+          <w:color w:val="000000"/>
+          <w:sz w:val="22"/>
+        </w:rPr>
+        <w:t xml:space="preserve">, </w:t>
+      </w:r>
+      <w:r>
+        <w:rPr>
+          <w:rFonts w:eastAsia="Arimo Regular" w:cs="Arimo Regular" w:ascii="Arimo Regular" w:hAnsi="Arimo Regular"/>
+          <w:b/>
+          <w:bCs/>
+          <w:color w:val="000000"/>
+          <w:sz w:val="22"/>
+        </w:rPr>
+        <w:t>methodologies</w:t>
+      </w:r>
+      <w:r>
+        <w:rPr>
+          <w:rFonts w:eastAsia="Arimo Regular" w:cs="Arimo Regular" w:ascii="Arimo Regular" w:hAnsi="Arimo Regular"/>
+          <w:color w:val="000000"/>
+          <w:sz w:val="22"/>
+        </w:rPr>
+        <w:t xml:space="preserve">, </w:t>
+      </w:r>
+      <w:r>
+        <w:rPr>
+          <w:rFonts w:eastAsia="Arimo Regular" w:cs="Arimo Regular" w:ascii="Arimo Regular" w:hAnsi="Arimo Regular"/>
+          <w:b/>
+          <w:bCs/>
+          <w:color w:val="000000"/>
+          <w:sz w:val="22"/>
+        </w:rPr>
+        <w:t>academic research</w:t>
+      </w:r>
+      <w:r>
+        <w:rPr>
+          <w:rFonts w:eastAsia="Arimo Regular" w:cs="Arimo Regular" w:ascii="Arimo Regular" w:hAnsi="Arimo Regular"/>
+          <w:color w:val="000000"/>
+          <w:sz w:val="22"/>
+        </w:rPr>
+        <w:t xml:space="preserve">, </w:t>
+      </w:r>
+      <w:r>
+        <w:rPr>
+          <w:rFonts w:eastAsia="Arimo Regular" w:cs="Arimo Regular" w:ascii="Arimo Regular" w:hAnsi="Arimo Regular"/>
+          <w:b/>
+          <w:bCs/>
+          <w:color w:val="000000"/>
+          <w:sz w:val="22"/>
+        </w:rPr>
+        <w:t>evaluation of commercial alternatives</w:t>
+      </w:r>
+      <w:r>
+        <w:rPr>
+          <w:rFonts w:eastAsia="Arimo Regular" w:cs="Arimo Regular" w:ascii="Arimo Regular" w:hAnsi="Arimo Regular"/>
+          <w:color w:val="000000"/>
+          <w:sz w:val="22"/>
+        </w:rPr>
+        <w:t>, etc. If a project possesses a final application as a deliverable, then it is expected that the student will have commenced their consideration of the expected s/w development platform.</w:t>
       </w:r>
     </w:p>
     <w:p>
@@ -2702,8 +2736,6 @@
       <w:r>
         <w:rPr/>
       </w:r>
-      <w:bookmarkStart w:id="10" w:name="_Toc17910026"/>
-      <w:bookmarkStart w:id="11" w:name="_Toc17910026"/>
       <w:r>
         <w:br w:type="page"/>
       </w:r>
@@ -2713,24 +2745,24 @@
         <w:pStyle w:val="Heading1"/>
         <w:rPr/>
       </w:pPr>
-      <w:bookmarkStart w:id="12" w:name="_Toc17910026"/>
+      <w:bookmarkStart w:id="10" w:name="_Toc17910026"/>
       <w:r>
         <w:rPr/>
         <w:t>Viva</w:t>
       </w:r>
-      <w:bookmarkEnd w:id="12"/>
+      <w:bookmarkEnd w:id="10"/>
     </w:p>
     <w:p>
       <w:pPr>
         <w:pStyle w:val="Heading2"/>
         <w:rPr/>
       </w:pPr>
-      <w:bookmarkStart w:id="13" w:name="_Toc17910027"/>
+      <w:bookmarkStart w:id="11" w:name="_Toc17910027"/>
       <w:r>
         <w:rPr/>
         <w:t>Presentation Structure</w:t>
       </w:r>
-      <w:bookmarkEnd w:id="13"/>
+      <w:bookmarkEnd w:id="11"/>
     </w:p>
     <w:p>
       <w:pPr>
@@ -2773,12 +2805,12 @@
         <w:pStyle w:val="Heading2"/>
         <w:rPr/>
       </w:pPr>
-      <w:bookmarkStart w:id="14" w:name="_Toc17910028"/>
+      <w:bookmarkStart w:id="12" w:name="_Toc17910028"/>
       <w:r>
         <w:rPr/>
         <w:t>Delivery of Presentation</w:t>
       </w:r>
-      <w:bookmarkEnd w:id="14"/>
+      <w:bookmarkEnd w:id="12"/>
     </w:p>
     <w:p>
       <w:pPr>
@@ -2803,12 +2835,12 @@
         <w:pStyle w:val="Heading1"/>
         <w:rPr/>
       </w:pPr>
-      <w:bookmarkStart w:id="15" w:name="_Toc17910029"/>
+      <w:bookmarkStart w:id="13" w:name="_Toc17910029"/>
       <w:r>
         <w:rPr/>
         <w:t>Ethical Issues</w:t>
       </w:r>
-      <w:bookmarkEnd w:id="15"/>
+      <w:bookmarkEnd w:id="13"/>
     </w:p>
     <w:p>
       <w:pPr>
@@ -2874,24 +2906,24 @@
         <w:pStyle w:val="Heading1"/>
         <w:rPr/>
       </w:pPr>
-      <w:bookmarkStart w:id="16" w:name="_Toc17910030"/>
+      <w:bookmarkStart w:id="14" w:name="_Toc17910030"/>
       <w:r>
         <w:rPr/>
         <w:t>Submission</w:t>
       </w:r>
-      <w:bookmarkEnd w:id="16"/>
+      <w:bookmarkEnd w:id="14"/>
     </w:p>
     <w:p>
       <w:pPr>
         <w:pStyle w:val="Heading2"/>
         <w:rPr/>
       </w:pPr>
-      <w:bookmarkStart w:id="17" w:name="_Toc17910031"/>
+      <w:bookmarkStart w:id="15" w:name="_Toc17910031"/>
       <w:r>
         <w:rPr/>
         <w:t>Interim Report</w:t>
       </w:r>
-      <w:bookmarkEnd w:id="17"/>
+      <w:bookmarkEnd w:id="15"/>
     </w:p>
     <w:p>
       <w:pPr>
@@ -2957,12 +2989,12 @@
         <w:pStyle w:val="Heading2"/>
         <w:rPr/>
       </w:pPr>
-      <w:bookmarkStart w:id="18" w:name="_Toc17910032"/>
+      <w:bookmarkStart w:id="16" w:name="_Toc17910032"/>
       <w:r>
         <w:rPr/>
         <w:t>Dissertation</w:t>
       </w:r>
-      <w:bookmarkEnd w:id="18"/>
+      <w:bookmarkEnd w:id="16"/>
     </w:p>
     <w:p>
       <w:pPr>
@@ -3048,24 +3080,24 @@
         <w:pStyle w:val="Heading1"/>
         <w:rPr/>
       </w:pPr>
-      <w:bookmarkStart w:id="19" w:name="_Toc17910033"/>
+      <w:bookmarkStart w:id="17" w:name="_Toc17910033"/>
       <w:r>
         <w:rPr/>
         <w:t>Part 2 - Managing Your Project</w:t>
       </w:r>
-      <w:bookmarkEnd w:id="19"/>
+      <w:bookmarkEnd w:id="17"/>
     </w:p>
     <w:p>
       <w:pPr>
         <w:pStyle w:val="Heading1"/>
         <w:rPr/>
       </w:pPr>
-      <w:bookmarkStart w:id="20" w:name="_Toc17910034"/>
+      <w:bookmarkStart w:id="18" w:name="_Toc17910034"/>
       <w:r>
         <w:rPr/>
         <w:t>Planning and time management</w:t>
       </w:r>
-      <w:bookmarkEnd w:id="20"/>
+      <w:bookmarkEnd w:id="18"/>
     </w:p>
     <w:p>
       <w:pPr>
@@ -3428,12 +3460,12 @@
         <w:pStyle w:val="Heading1"/>
         <w:rPr/>
       </w:pPr>
-      <w:bookmarkStart w:id="21" w:name="_Toc17910035"/>
+      <w:bookmarkStart w:id="19" w:name="_Toc17910035"/>
       <w:r>
         <w:rPr/>
         <w:t>Suggested structure of the dissertation</w:t>
       </w:r>
-      <w:bookmarkEnd w:id="21"/>
+      <w:bookmarkEnd w:id="19"/>
     </w:p>
     <w:p>
       <w:pPr>
@@ -4010,8 +4042,6 @@
       <w:r>
         <w:rPr/>
       </w:r>
-      <w:bookmarkStart w:id="22" w:name="_Toc17910036"/>
-      <w:bookmarkStart w:id="23" w:name="_Toc17910036"/>
       <w:r>
         <w:br w:type="page"/>
       </w:r>
@@ -4021,12 +4051,12 @@
         <w:pStyle w:val="Heading1"/>
         <w:rPr/>
       </w:pPr>
-      <w:bookmarkStart w:id="24" w:name="_Toc17910036"/>
+      <w:bookmarkStart w:id="20" w:name="_Toc17910036"/>
       <w:r>
         <w:rPr/>
         <w:t>Designing the poster</w:t>
       </w:r>
-      <w:bookmarkEnd w:id="24"/>
+      <w:bookmarkEnd w:id="20"/>
     </w:p>
     <w:p>
       <w:pPr>
@@ -4323,8 +4353,6 @@
       <w:r>
         <w:rPr/>
       </w:r>
-      <w:bookmarkStart w:id="25" w:name="_Toc17910037"/>
-      <w:bookmarkStart w:id="26" w:name="_Toc17910037"/>
       <w:r>
         <w:br w:type="page"/>
       </w:r>
@@ -4334,12 +4362,12 @@
         <w:pStyle w:val="Heading1"/>
         <w:rPr/>
       </w:pPr>
-      <w:bookmarkStart w:id="27" w:name="_Toc17910037"/>
+      <w:bookmarkStart w:id="21" w:name="_Toc17910037"/>
       <w:r>
         <w:rPr/>
         <w:t>Preparing for your viva</w:t>
       </w:r>
-      <w:bookmarkEnd w:id="27"/>
+      <w:bookmarkEnd w:id="21"/>
     </w:p>
     <w:p>
       <w:pPr>
@@ -5262,12 +5290,12 @@
           <w:bottom w:w="0" w:type="dxa"/>
           <w:right w:w="99" w:type="dxa"/>
         </w:tblCellMar>
-        <w:tblLook w:val="0600" w:noVBand="1" w:noHBand="1" w:lastColumn="0" w:firstColumn="0" w:lastRow="0" w:firstRow="0"/>
+        <w:tblLook w:noVBand="1" w:val="0600" w:noHBand="1" w:lastColumn="0" w:firstColumn="0" w:lastRow="0" w:firstRow="0"/>
       </w:tblPr>
       <w:tblGrid>
-        <w:gridCol w:w="4509"/>
+        <w:gridCol w:w="4508"/>
         <w:gridCol w:w="2467"/>
-        <w:gridCol w:w="1993"/>
+        <w:gridCol w:w="1994"/>
       </w:tblGrid>
       <w:tr>
         <w:trPr>
@@ -5276,7 +5304,7 @@
         </w:trPr>
         <w:tc>
           <w:tcPr>
-            <w:tcW w:w="4509" w:type="dxa"/>
+            <w:tcW w:w="4508" w:type="dxa"/>
             <w:tcBorders/>
             <w:shd w:fill="auto" w:val="clear"/>
           </w:tcPr>
@@ -5329,7 +5357,7 @@
         </w:tc>
         <w:tc>
           <w:tcPr>
-            <w:tcW w:w="1993" w:type="dxa"/>
+            <w:tcW w:w="1994" w:type="dxa"/>
             <w:tcBorders/>
             <w:shd w:fill="auto" w:val="clear"/>
           </w:tcPr>
@@ -5380,7 +5408,7 @@
         </w:trPr>
         <w:tc>
           <w:tcPr>
-            <w:tcW w:w="4509" w:type="dxa"/>
+            <w:tcW w:w="4508" w:type="dxa"/>
             <w:tcBorders/>
             <w:shd w:fill="auto" w:val="clear"/>
           </w:tcPr>
@@ -5456,7 +5484,7 @@
         </w:tc>
         <w:tc>
           <w:tcPr>
-            <w:tcW w:w="1993" w:type="dxa"/>
+            <w:tcW w:w="1994" w:type="dxa"/>
             <w:tcBorders/>
             <w:shd w:fill="auto" w:val="clear"/>
           </w:tcPr>
@@ -5486,7 +5514,7 @@
         </w:trPr>
         <w:tc>
           <w:tcPr>
-            <w:tcW w:w="4509" w:type="dxa"/>
+            <w:tcW w:w="4508" w:type="dxa"/>
             <w:tcBorders/>
             <w:shd w:fill="auto" w:val="clear"/>
           </w:tcPr>
@@ -5539,7 +5567,7 @@
         </w:tc>
         <w:tc>
           <w:tcPr>
-            <w:tcW w:w="1993" w:type="dxa"/>
+            <w:tcW w:w="1994" w:type="dxa"/>
             <w:tcBorders/>
             <w:shd w:fill="auto" w:val="clear"/>
           </w:tcPr>
@@ -5569,7 +5597,7 @@
         </w:trPr>
         <w:tc>
           <w:tcPr>
-            <w:tcW w:w="4509" w:type="dxa"/>
+            <w:tcW w:w="4508" w:type="dxa"/>
             <w:tcBorders/>
             <w:shd w:fill="auto" w:val="clear"/>
           </w:tcPr>
@@ -5622,7 +5650,7 @@
         </w:tc>
         <w:tc>
           <w:tcPr>
-            <w:tcW w:w="1993" w:type="dxa"/>
+            <w:tcW w:w="1994" w:type="dxa"/>
             <w:tcBorders/>
             <w:shd w:fill="auto" w:val="clear"/>
           </w:tcPr>
@@ -5652,7 +5680,7 @@
         </w:trPr>
         <w:tc>
           <w:tcPr>
-            <w:tcW w:w="4509" w:type="dxa"/>
+            <w:tcW w:w="4508" w:type="dxa"/>
             <w:tcBorders/>
             <w:shd w:fill="auto" w:val="clear"/>
           </w:tcPr>
@@ -5725,7 +5753,7 @@
         </w:tc>
         <w:tc>
           <w:tcPr>
-            <w:tcW w:w="1993" w:type="dxa"/>
+            <w:tcW w:w="1994" w:type="dxa"/>
             <w:tcBorders/>
             <w:shd w:fill="auto" w:val="clear"/>
           </w:tcPr>
@@ -5755,7 +5783,7 @@
         </w:trPr>
         <w:tc>
           <w:tcPr>
-            <w:tcW w:w="4509" w:type="dxa"/>
+            <w:tcW w:w="4508" w:type="dxa"/>
             <w:tcBorders/>
             <w:shd w:fill="auto" w:val="clear"/>
           </w:tcPr>
@@ -5807,7 +5835,7 @@
         </w:tc>
         <w:tc>
           <w:tcPr>
-            <w:tcW w:w="1993" w:type="dxa"/>
+            <w:tcW w:w="1994" w:type="dxa"/>
             <w:tcBorders/>
             <w:shd w:fill="auto" w:val="clear"/>
           </w:tcPr>
@@ -5854,7 +5882,7 @@
         </w:trPr>
         <w:tc>
           <w:tcPr>
-            <w:tcW w:w="4509" w:type="dxa"/>
+            <w:tcW w:w="4508" w:type="dxa"/>
             <w:tcBorders/>
             <w:shd w:fill="auto" w:val="clear"/>
           </w:tcPr>
@@ -5928,7 +5956,7 @@
         </w:tc>
         <w:tc>
           <w:tcPr>
-            <w:tcW w:w="1993" w:type="dxa"/>
+            <w:tcW w:w="1994" w:type="dxa"/>
             <w:tcBorders/>
             <w:shd w:fill="auto" w:val="clear"/>
           </w:tcPr>
@@ -5959,7 +5987,7 @@
         </w:trPr>
         <w:tc>
           <w:tcPr>
-            <w:tcW w:w="4509" w:type="dxa"/>
+            <w:tcW w:w="4508" w:type="dxa"/>
             <w:tcBorders/>
             <w:shd w:fill="auto" w:val="clear"/>
           </w:tcPr>
@@ -6031,7 +6059,7 @@
         </w:tc>
         <w:tc>
           <w:tcPr>
-            <w:tcW w:w="1993" w:type="dxa"/>
+            <w:tcW w:w="1994" w:type="dxa"/>
             <w:tcBorders/>
             <w:shd w:fill="auto" w:val="clear"/>
           </w:tcPr>
@@ -6064,7 +6092,7 @@
         </w:trPr>
         <w:tc>
           <w:tcPr>
-            <w:tcW w:w="4509" w:type="dxa"/>
+            <w:tcW w:w="4508" w:type="dxa"/>
             <w:tcBorders/>
             <w:shd w:fill="auto" w:val="clear"/>
           </w:tcPr>
@@ -6117,7 +6145,7 @@
         </w:tc>
         <w:tc>
           <w:tcPr>
-            <w:tcW w:w="1993" w:type="dxa"/>
+            <w:tcW w:w="1994" w:type="dxa"/>
             <w:tcBorders/>
             <w:shd w:fill="auto" w:val="clear"/>
           </w:tcPr>
@@ -6148,7 +6176,7 @@
         </w:trPr>
         <w:tc>
           <w:tcPr>
-            <w:tcW w:w="4509" w:type="dxa"/>
+            <w:tcW w:w="4508" w:type="dxa"/>
             <w:tcBorders/>
             <w:shd w:fill="auto" w:val="clear"/>
           </w:tcPr>
@@ -6204,7 +6232,7 @@
         </w:tc>
         <w:tc>
           <w:tcPr>
-            <w:tcW w:w="1993" w:type="dxa"/>
+            <w:tcW w:w="1994" w:type="dxa"/>
             <w:tcBorders/>
             <w:shd w:fill="auto" w:val="clear"/>
           </w:tcPr>
@@ -6300,7 +6328,7 @@
           <w:bottom w:w="0" w:type="dxa"/>
           <w:right w:w="99" w:type="dxa"/>
         </w:tblCellMar>
-        <w:tblLook w:val="0600" w:noVBand="1" w:noHBand="1" w:lastColumn="0" w:firstColumn="0" w:lastRow="0" w:firstRow="0"/>
+        <w:tblLook w:noVBand="1" w:val="0600" w:noHBand="1" w:lastColumn="0" w:firstColumn="0" w:lastRow="0" w:firstRow="0"/>
       </w:tblPr>
       <w:tblGrid>
         <w:gridCol w:w="8521"/>
@@ -6784,12 +6812,12 @@
       </w:r>
     </w:p>
     <w:sectPr>
-      <w:headerReference w:type="default" r:id="rId3"/>
-      <w:footerReference w:type="default" r:id="rId4"/>
-      <w:type w:val="nextPage"/>
+      <w:headerReference w:type="default" r:id="rId5"/>
+      <w:footerReference w:type="default" r:id="rId6"/>
+      <w:type w:val="continuous"/>
       <w:pgSz w:w="12240" w:h="15840"/>
       <w:pgMar w:left="1440" w:right="1440" w:header="720" w:top="1440" w:footer="720" w:bottom="1440" w:gutter="0"/>
-      <w:pgNumType w:start="1" w:fmt="decimal"/>
+      <w:pgNumType w:fmt="decimal"/>
       <w:formProt w:val="false"/>
       <w:textDirection w:val="lrTb"/>
       <w:docGrid w:type="default" w:linePitch="100" w:charSpace="0"/>
@@ -6820,7 +6848,39 @@
     </w:r>
     <w:r>
       <w:rPr/>
-      <w:t>17</w:t>
+      <w:t>16</w:t>
+    </w:r>
+    <w:r>
+      <w:rPr/>
+      <w:fldChar w:fldCharType="end"/>
+    </w:r>
+  </w:p>
+</w:ftr>
+</file>
+
+<file path=word/footer2.xml><?xml version="1.0" encoding="utf-8"?>
+<w:ftr xmlns:o="urn:schemas-microsoft-com:office:office" xmlns:r="http://schemas.openxmlformats.org/officeDocument/2006/relationships" xmlns:v="urn:schemas-microsoft-com:vml" xmlns:w="http://schemas.openxmlformats.org/wordprocessingml/2006/main" xmlns:w10="urn:schemas-microsoft-com:office:word" xmlns:wp="http://schemas.openxmlformats.org/drawingml/2006/wordprocessingDrawing" xmlns:wps="http://schemas.microsoft.com/office/word/2010/wordprocessingShape" xmlns:wpg="http://schemas.microsoft.com/office/word/2010/wordprocessingGroup" xmlns:mc="http://schemas.openxmlformats.org/markup-compatibility/2006" xmlns:wp14="http://schemas.microsoft.com/office/word/2010/wordprocessingDrawing" xmlns:w14="http://schemas.microsoft.com/office/word/2010/wordml" mc:Ignorable="w14 wp14">
+  <w:p>
+    <w:pPr>
+      <w:pStyle w:val="Normal"/>
+      <w:jc w:val="center"/>
+      <w:rPr/>
+    </w:pPr>
+    <w:r>
+      <w:rPr/>
+      <w:fldChar w:fldCharType="begin"/>
+    </w:r>
+    <w:r>
+      <w:rPr/>
+      <w:instrText> PAGE </w:instrText>
+    </w:r>
+    <w:r>
+      <w:rPr/>
+      <w:fldChar w:fldCharType="separate"/>
+    </w:r>
+    <w:r>
+      <w:rPr/>
+      <w:t>16</w:t>
     </w:r>
     <w:r>
       <w:rPr/>
@@ -6844,6 +6904,20 @@
 </w:hdr>
 </file>
 
+<file path=word/header2.xml><?xml version="1.0" encoding="utf-8"?>
+<w:hdr xmlns:o="urn:schemas-microsoft-com:office:office" xmlns:r="http://schemas.openxmlformats.org/officeDocument/2006/relationships" xmlns:v="urn:schemas-microsoft-com:vml" xmlns:w="http://schemas.openxmlformats.org/wordprocessingml/2006/main" xmlns:w10="urn:schemas-microsoft-com:office:word" xmlns:wp="http://schemas.openxmlformats.org/drawingml/2006/wordprocessingDrawing" xmlns:wps="http://schemas.microsoft.com/office/word/2010/wordprocessingShape" xmlns:wpg="http://schemas.microsoft.com/office/word/2010/wordprocessingGroup" xmlns:mc="http://schemas.openxmlformats.org/markup-compatibility/2006" xmlns:wp14="http://schemas.microsoft.com/office/word/2010/wordprocessingDrawing" xmlns:w14="http://schemas.microsoft.com/office/word/2010/wordml" mc:Ignorable="w14 wp14">
+  <w:p>
+    <w:pPr>
+      <w:pStyle w:val="Normal"/>
+      <w:rPr/>
+    </w:pPr>
+    <w:r>
+      <w:rPr/>
+    </w:r>
+  </w:p>
+</w:hdr>
+</file>
+
 <file path=word/numbering.xml><?xml version="1.0" encoding="utf-8"?>
 <w:numbering xmlns:w="http://schemas.openxmlformats.org/wordprocessingml/2006/main" xmlns:o="urn:schemas-microsoft-com:office:office" xmlns:r="http://schemas.openxmlformats.org/officeDocument/2006/relationships" xmlns:v="urn:schemas-microsoft-com:vml">
   <w:abstractNum w:abstractNumId="1">
@@ -6857,6 +6931,8 @@
       </w:pPr>
       <w:rPr>
         <w:rFonts w:ascii="Wingdings" w:hAnsi="Wingdings" w:cs="Wingdings" w:hint="default"/>
+        <w:sz w:val="22"/>
+        <w:rFonts w:cs="Wingdings"/>
       </w:rPr>
     </w:lvl>
     <w:lvl w:ilvl="1">
@@ -6869,6 +6945,7 @@
       </w:pPr>
       <w:rPr>
         <w:rFonts w:ascii="Wingdings 2" w:hAnsi="Wingdings 2" w:cs="Wingdings 2" w:hint="default"/>
+        <w:rFonts w:cs="Wingdings 2"/>
       </w:rPr>
     </w:lvl>
     <w:lvl w:ilvl="2">
@@ -6881,6 +6958,7 @@
       </w:pPr>
       <w:rPr>
         <w:rFonts w:ascii="OpenSymbol" w:hAnsi="OpenSymbol" w:cs="OpenSymbol" w:hint="default"/>
+        <w:rFonts w:cs="OpenSymbol"/>
       </w:rPr>
     </w:lvl>
     <w:lvl w:ilvl="3">
@@ -6893,6 +6971,7 @@
       </w:pPr>
       <w:rPr>
         <w:rFonts w:ascii="Wingdings" w:hAnsi="Wingdings" w:cs="Wingdings" w:hint="default"/>
+        <w:rFonts w:cs="Wingdings"/>
       </w:rPr>
     </w:lvl>
     <w:lvl w:ilvl="4">
@@ -6905,6 +6984,7 @@
       </w:pPr>
       <w:rPr>
         <w:rFonts w:ascii="Wingdings 2" w:hAnsi="Wingdings 2" w:cs="Wingdings 2" w:hint="default"/>
+        <w:rFonts w:cs="Wingdings 2"/>
       </w:rPr>
     </w:lvl>
     <w:lvl w:ilvl="5">
@@ -6917,6 +6997,7 @@
       </w:pPr>
       <w:rPr>
         <w:rFonts w:ascii="OpenSymbol" w:hAnsi="OpenSymbol" w:cs="OpenSymbol" w:hint="default"/>
+        <w:rFonts w:cs="OpenSymbol"/>
       </w:rPr>
     </w:lvl>
     <w:lvl w:ilvl="6">
@@ -6929,6 +7010,7 @@
       </w:pPr>
       <w:rPr>
         <w:rFonts w:ascii="Wingdings" w:hAnsi="Wingdings" w:cs="Wingdings" w:hint="default"/>
+        <w:rFonts w:cs="Wingdings"/>
       </w:rPr>
     </w:lvl>
     <w:lvl w:ilvl="7">
@@ -6941,6 +7023,7 @@
       </w:pPr>
       <w:rPr>
         <w:rFonts w:ascii="Wingdings 2" w:hAnsi="Wingdings 2" w:cs="Wingdings 2" w:hint="default"/>
+        <w:rFonts w:cs="Wingdings 2"/>
       </w:rPr>
     </w:lvl>
     <w:lvl w:ilvl="8">
@@ -6953,6 +7036,7 @@
       </w:pPr>
       <w:rPr>
         <w:rFonts w:ascii="OpenSymbol" w:hAnsi="OpenSymbol" w:cs="OpenSymbol" w:hint="default"/>
+        <w:rFonts w:cs="OpenSymbol"/>
       </w:rPr>
     </w:lvl>
   </w:abstractNum>
@@ -6967,6 +7051,8 @@
       </w:pPr>
       <w:rPr>
         <w:rFonts w:ascii="Wingdings" w:hAnsi="Wingdings" w:cs="Wingdings" w:hint="default"/>
+        <w:sz w:val="22"/>
+        <w:rFonts w:cs="Wingdings"/>
       </w:rPr>
     </w:lvl>
     <w:lvl w:ilvl="1">
@@ -6979,6 +7065,7 @@
       </w:pPr>
       <w:rPr>
         <w:rFonts w:ascii="Wingdings 2" w:hAnsi="Wingdings 2" w:cs="Wingdings 2" w:hint="default"/>
+        <w:rFonts w:cs="Wingdings 2"/>
       </w:rPr>
     </w:lvl>
     <w:lvl w:ilvl="2">
@@ -6991,6 +7078,7 @@
       </w:pPr>
       <w:rPr>
         <w:rFonts w:ascii="OpenSymbol" w:hAnsi="OpenSymbol" w:cs="OpenSymbol" w:hint="default"/>
+        <w:rFonts w:cs="OpenSymbol"/>
       </w:rPr>
     </w:lvl>
     <w:lvl w:ilvl="3">
@@ -7003,6 +7091,7 @@
       </w:pPr>
       <w:rPr>
         <w:rFonts w:ascii="Wingdings" w:hAnsi="Wingdings" w:cs="Wingdings" w:hint="default"/>
+        <w:rFonts w:cs="Wingdings"/>
       </w:rPr>
     </w:lvl>
     <w:lvl w:ilvl="4">
@@ -7015,6 +7104,7 @@
       </w:pPr>
       <w:rPr>
         <w:rFonts w:ascii="Wingdings 2" w:hAnsi="Wingdings 2" w:cs="Wingdings 2" w:hint="default"/>
+        <w:rFonts w:cs="Wingdings 2"/>
       </w:rPr>
     </w:lvl>
     <w:lvl w:ilvl="5">
@@ -7027,6 +7117,7 @@
       </w:pPr>
       <w:rPr>
         <w:rFonts w:ascii="OpenSymbol" w:hAnsi="OpenSymbol" w:cs="OpenSymbol" w:hint="default"/>
+        <w:rFonts w:cs="OpenSymbol"/>
       </w:rPr>
     </w:lvl>
     <w:lvl w:ilvl="6">
@@ -7039,6 +7130,7 @@
       </w:pPr>
       <w:rPr>
         <w:rFonts w:ascii="Wingdings" w:hAnsi="Wingdings" w:cs="Wingdings" w:hint="default"/>
+        <w:rFonts w:cs="Wingdings"/>
       </w:rPr>
     </w:lvl>
     <w:lvl w:ilvl="7">
@@ -7051,6 +7143,7 @@
       </w:pPr>
       <w:rPr>
         <w:rFonts w:ascii="Wingdings 2" w:hAnsi="Wingdings 2" w:cs="Wingdings 2" w:hint="default"/>
+        <w:rFonts w:cs="Wingdings 2"/>
       </w:rPr>
     </w:lvl>
     <w:lvl w:ilvl="8">
@@ -7063,6 +7156,7 @@
       </w:pPr>
       <w:rPr>
         <w:rFonts w:ascii="OpenSymbol" w:hAnsi="OpenSymbol" w:cs="OpenSymbol" w:hint="default"/>
+        <w:rFonts w:cs="OpenSymbol"/>
       </w:rPr>
     </w:lvl>
   </w:abstractNum>
@@ -7077,6 +7171,8 @@
       </w:pPr>
       <w:rPr>
         <w:rFonts w:ascii="Monotype Sorts" w:hAnsi="Monotype Sorts" w:cs="Monotype Sorts" w:hint="default"/>
+        <w:sz w:val="22"/>
+        <w:rFonts w:cs="Monotype Sorts"/>
       </w:rPr>
     </w:lvl>
     <w:lvl w:ilvl="1">
@@ -7089,6 +7185,7 @@
       </w:pPr>
       <w:rPr>
         <w:rFonts w:ascii="Wingdings" w:hAnsi="Wingdings" w:cs="Wingdings" w:hint="default"/>
+        <w:rFonts w:cs="Wingdings"/>
       </w:rPr>
     </w:lvl>
     <w:lvl w:ilvl="2">
@@ -7101,6 +7198,7 @@
       </w:pPr>
       <w:rPr>
         <w:rFonts w:ascii="Wingdings 2" w:hAnsi="Wingdings 2" w:cs="Wingdings 2" w:hint="default"/>
+        <w:rFonts w:cs="Wingdings 2"/>
       </w:rPr>
     </w:lvl>
     <w:lvl w:ilvl="3">
@@ -7113,6 +7211,7 @@
       </w:pPr>
       <w:rPr>
         <w:rFonts w:ascii="OpenSymbol" w:hAnsi="OpenSymbol" w:cs="OpenSymbol" w:hint="default"/>
+        <w:rFonts w:cs="OpenSymbol"/>
       </w:rPr>
     </w:lvl>
     <w:lvl w:ilvl="4">
@@ -7125,6 +7224,7 @@
       </w:pPr>
       <w:rPr>
         <w:rFonts w:ascii="Wingdings" w:hAnsi="Wingdings" w:cs="Wingdings" w:hint="default"/>
+        <w:rFonts w:cs="Wingdings"/>
       </w:rPr>
     </w:lvl>
     <w:lvl w:ilvl="5">
@@ -7137,6 +7237,7 @@
       </w:pPr>
       <w:rPr>
         <w:rFonts w:ascii="Wingdings 2" w:hAnsi="Wingdings 2" w:cs="Wingdings 2" w:hint="default"/>
+        <w:rFonts w:cs="Wingdings 2"/>
       </w:rPr>
     </w:lvl>
     <w:lvl w:ilvl="6">
@@ -7149,6 +7250,7 @@
       </w:pPr>
       <w:rPr>
         <w:rFonts w:ascii="OpenSymbol" w:hAnsi="OpenSymbol" w:cs="OpenSymbol" w:hint="default"/>
+        <w:rFonts w:cs="OpenSymbol"/>
       </w:rPr>
     </w:lvl>
     <w:lvl w:ilvl="7">
@@ -7161,6 +7263,7 @@
       </w:pPr>
       <w:rPr>
         <w:rFonts w:ascii="Wingdings" w:hAnsi="Wingdings" w:cs="Wingdings" w:hint="default"/>
+        <w:rFonts w:cs="Wingdings"/>
       </w:rPr>
     </w:lvl>
     <w:lvl w:ilvl="8">
@@ -7173,6 +7276,7 @@
       </w:pPr>
       <w:rPr>
         <w:rFonts w:ascii="Wingdings 2" w:hAnsi="Wingdings 2" w:cs="Wingdings 2" w:hint="default"/>
+        <w:rFonts w:cs="Wingdings 2"/>
       </w:rPr>
     </w:lvl>
   </w:abstractNum>
@@ -7187,6 +7291,8 @@
       </w:pPr>
       <w:rPr>
         <w:rFonts w:ascii="Wingdings" w:hAnsi="Wingdings" w:cs="Wingdings" w:hint="default"/>
+        <w:sz w:val="22"/>
+        <w:rFonts w:cs="Wingdings"/>
       </w:rPr>
     </w:lvl>
     <w:lvl w:ilvl="1">
@@ -7199,6 +7305,7 @@
       </w:pPr>
       <w:rPr>
         <w:rFonts w:ascii="Wingdings 2" w:hAnsi="Wingdings 2" w:cs="Wingdings 2" w:hint="default"/>
+        <w:rFonts w:cs="Wingdings 2"/>
       </w:rPr>
     </w:lvl>
     <w:lvl w:ilvl="2">
@@ -7211,6 +7318,7 @@
       </w:pPr>
       <w:rPr>
         <w:rFonts w:ascii="OpenSymbol" w:hAnsi="OpenSymbol" w:cs="OpenSymbol" w:hint="default"/>
+        <w:rFonts w:cs="OpenSymbol"/>
       </w:rPr>
     </w:lvl>
     <w:lvl w:ilvl="3">
@@ -7223,6 +7331,7 @@
       </w:pPr>
       <w:rPr>
         <w:rFonts w:ascii="Wingdings" w:hAnsi="Wingdings" w:cs="Wingdings" w:hint="default"/>
+        <w:rFonts w:cs="Wingdings"/>
       </w:rPr>
     </w:lvl>
     <w:lvl w:ilvl="4">
@@ -7235,6 +7344,7 @@
       </w:pPr>
       <w:rPr>
         <w:rFonts w:ascii="Wingdings 2" w:hAnsi="Wingdings 2" w:cs="Wingdings 2" w:hint="default"/>
+        <w:rFonts w:cs="Wingdings 2"/>
       </w:rPr>
     </w:lvl>
     <w:lvl w:ilvl="5">
@@ -7247,6 +7357,7 @@
       </w:pPr>
       <w:rPr>
         <w:rFonts w:ascii="OpenSymbol" w:hAnsi="OpenSymbol" w:cs="OpenSymbol" w:hint="default"/>
+        <w:rFonts w:cs="OpenSymbol"/>
       </w:rPr>
     </w:lvl>
     <w:lvl w:ilvl="6">
@@ -7259,6 +7370,7 @@
       </w:pPr>
       <w:rPr>
         <w:rFonts w:ascii="Wingdings" w:hAnsi="Wingdings" w:cs="Wingdings" w:hint="default"/>
+        <w:rFonts w:cs="Wingdings"/>
       </w:rPr>
     </w:lvl>
     <w:lvl w:ilvl="7">
@@ -7271,6 +7383,7 @@
       </w:pPr>
       <w:rPr>
         <w:rFonts w:ascii="Wingdings 2" w:hAnsi="Wingdings 2" w:cs="Wingdings 2" w:hint="default"/>
+        <w:rFonts w:cs="Wingdings 2"/>
       </w:rPr>
     </w:lvl>
     <w:lvl w:ilvl="8">
@@ -7283,6 +7396,7 @@
       </w:pPr>
       <w:rPr>
         <w:rFonts w:ascii="OpenSymbol" w:hAnsi="OpenSymbol" w:cs="OpenSymbol" w:hint="default"/>
+        <w:rFonts w:cs="OpenSymbol"/>
       </w:rPr>
     </w:lvl>
   </w:abstractNum>
@@ -7297,6 +7411,8 @@
       </w:pPr>
       <w:rPr>
         <w:rFonts w:ascii="Monotype Sorts" w:hAnsi="Monotype Sorts" w:cs="Monotype Sorts" w:hint="default"/>
+        <w:sz w:val="22"/>
+        <w:rFonts w:cs="Monotype Sorts"/>
       </w:rPr>
     </w:lvl>
     <w:lvl w:ilvl="1">
@@ -7309,6 +7425,7 @@
       </w:pPr>
       <w:rPr>
         <w:rFonts w:ascii="Wingdings" w:hAnsi="Wingdings" w:cs="Wingdings" w:hint="default"/>
+        <w:rFonts w:cs="Wingdings"/>
       </w:rPr>
     </w:lvl>
     <w:lvl w:ilvl="2">
@@ -7321,6 +7438,7 @@
       </w:pPr>
       <w:rPr>
         <w:rFonts w:ascii="Wingdings 2" w:hAnsi="Wingdings 2" w:cs="Wingdings 2" w:hint="default"/>
+        <w:rFonts w:cs="Wingdings 2"/>
       </w:rPr>
     </w:lvl>
     <w:lvl w:ilvl="3">
@@ -7333,6 +7451,7 @@
       </w:pPr>
       <w:rPr>
         <w:rFonts w:ascii="OpenSymbol" w:hAnsi="OpenSymbol" w:cs="OpenSymbol" w:hint="default"/>
+        <w:rFonts w:cs="OpenSymbol"/>
       </w:rPr>
     </w:lvl>
     <w:lvl w:ilvl="4">
@@ -7345,6 +7464,7 @@
       </w:pPr>
       <w:rPr>
         <w:rFonts w:ascii="Wingdings" w:hAnsi="Wingdings" w:cs="Wingdings" w:hint="default"/>
+        <w:rFonts w:cs="Wingdings"/>
       </w:rPr>
     </w:lvl>
     <w:lvl w:ilvl="5">
@@ -7357,6 +7477,7 @@
       </w:pPr>
       <w:rPr>
         <w:rFonts w:ascii="Wingdings 2" w:hAnsi="Wingdings 2" w:cs="Wingdings 2" w:hint="default"/>
+        <w:rFonts w:cs="Wingdings 2"/>
       </w:rPr>
     </w:lvl>
     <w:lvl w:ilvl="6">
@@ -7369,6 +7490,7 @@
       </w:pPr>
       <w:rPr>
         <w:rFonts w:ascii="OpenSymbol" w:hAnsi="OpenSymbol" w:cs="OpenSymbol" w:hint="default"/>
+        <w:rFonts w:cs="OpenSymbol"/>
       </w:rPr>
     </w:lvl>
     <w:lvl w:ilvl="7">
@@ -7381,6 +7503,7 @@
       </w:pPr>
       <w:rPr>
         <w:rFonts w:ascii="Wingdings" w:hAnsi="Wingdings" w:cs="Wingdings" w:hint="default"/>
+        <w:rFonts w:cs="Wingdings"/>
       </w:rPr>
     </w:lvl>
     <w:lvl w:ilvl="8">
@@ -7393,6 +7516,7 @@
       </w:pPr>
       <w:rPr>
         <w:rFonts w:ascii="Wingdings 2" w:hAnsi="Wingdings 2" w:cs="Wingdings 2" w:hint="default"/>
+        <w:rFonts w:cs="Wingdings 2"/>
       </w:rPr>
     </w:lvl>
   </w:abstractNum>
@@ -7407,6 +7531,7 @@
       </w:pPr>
       <w:rPr>
         <w:rFonts w:ascii="Monotype Sorts" w:hAnsi="Monotype Sorts" w:cs="Monotype Sorts" w:hint="default"/>
+        <w:rFonts w:cs="Monotype Sorts"/>
       </w:rPr>
     </w:lvl>
     <w:lvl w:ilvl="1">
@@ -7419,6 +7544,7 @@
       </w:pPr>
       <w:rPr>
         <w:rFonts w:ascii="Wingdings" w:hAnsi="Wingdings" w:cs="Wingdings" w:hint="default"/>
+        <w:rFonts w:cs="Wingdings"/>
       </w:rPr>
     </w:lvl>
     <w:lvl w:ilvl="2">
@@ -7431,6 +7557,7 @@
       </w:pPr>
       <w:rPr>
         <w:rFonts w:ascii="Wingdings 2" w:hAnsi="Wingdings 2" w:cs="Wingdings 2" w:hint="default"/>
+        <w:rFonts w:cs="Wingdings 2"/>
       </w:rPr>
     </w:lvl>
     <w:lvl w:ilvl="3">
@@ -7443,6 +7570,7 @@
       </w:pPr>
       <w:rPr>
         <w:rFonts w:ascii="OpenSymbol" w:hAnsi="OpenSymbol" w:cs="OpenSymbol" w:hint="default"/>
+        <w:rFonts w:cs="OpenSymbol"/>
       </w:rPr>
     </w:lvl>
     <w:lvl w:ilvl="4">
@@ -7455,6 +7583,7 @@
       </w:pPr>
       <w:rPr>
         <w:rFonts w:ascii="Wingdings" w:hAnsi="Wingdings" w:cs="Wingdings" w:hint="default"/>
+        <w:rFonts w:cs="Wingdings"/>
       </w:rPr>
     </w:lvl>
     <w:lvl w:ilvl="5">
@@ -7467,6 +7596,7 @@
       </w:pPr>
       <w:rPr>
         <w:rFonts w:ascii="Wingdings 2" w:hAnsi="Wingdings 2" w:cs="Wingdings 2" w:hint="default"/>
+        <w:rFonts w:cs="Wingdings 2"/>
       </w:rPr>
     </w:lvl>
     <w:lvl w:ilvl="6">
@@ -7479,6 +7609,7 @@
       </w:pPr>
       <w:rPr>
         <w:rFonts w:ascii="OpenSymbol" w:hAnsi="OpenSymbol" w:cs="OpenSymbol" w:hint="default"/>
+        <w:rFonts w:cs="OpenSymbol"/>
       </w:rPr>
     </w:lvl>
     <w:lvl w:ilvl="7">
@@ -7491,6 +7622,7 @@
       </w:pPr>
       <w:rPr>
         <w:rFonts w:ascii="Wingdings" w:hAnsi="Wingdings" w:cs="Wingdings" w:hint="default"/>
+        <w:rFonts w:cs="Wingdings"/>
       </w:rPr>
     </w:lvl>
     <w:lvl w:ilvl="8">
@@ -7503,6 +7635,7 @@
       </w:pPr>
       <w:rPr>
         <w:rFonts w:ascii="Wingdings 2" w:hAnsi="Wingdings 2" w:cs="Wingdings 2" w:hint="default"/>
+        <w:rFonts w:cs="Wingdings 2"/>
       </w:rPr>
     </w:lvl>
   </w:abstractNum>
@@ -7517,6 +7650,8 @@
       </w:pPr>
       <w:rPr>
         <w:rFonts w:ascii="Monotype Sorts" w:hAnsi="Monotype Sorts" w:cs="Monotype Sorts" w:hint="default"/>
+        <w:sz w:val="22"/>
+        <w:rFonts w:cs="Monotype Sorts"/>
       </w:rPr>
     </w:lvl>
     <w:lvl w:ilvl="1">
@@ -7529,6 +7664,8 @@
       </w:pPr>
       <w:rPr>
         <w:rFonts w:ascii="Wingdings" w:hAnsi="Wingdings" w:cs="Wingdings" w:hint="default"/>
+        <w:sz w:val="22"/>
+        <w:rFonts w:cs="Wingdings"/>
       </w:rPr>
     </w:lvl>
     <w:lvl w:ilvl="2">
@@ -7541,6 +7678,7 @@
       </w:pPr>
       <w:rPr>
         <w:rFonts w:ascii="Wingdings 2" w:hAnsi="Wingdings 2" w:cs="Wingdings 2" w:hint="default"/>
+        <w:rFonts w:cs="Wingdings 2"/>
       </w:rPr>
     </w:lvl>
     <w:lvl w:ilvl="3">
@@ -7553,6 +7691,7 @@
       </w:pPr>
       <w:rPr>
         <w:rFonts w:ascii="OpenSymbol" w:hAnsi="OpenSymbol" w:cs="OpenSymbol" w:hint="default"/>
+        <w:rFonts w:cs="OpenSymbol"/>
       </w:rPr>
     </w:lvl>
     <w:lvl w:ilvl="4">
@@ -7565,6 +7704,7 @@
       </w:pPr>
       <w:rPr>
         <w:rFonts w:ascii="Wingdings" w:hAnsi="Wingdings" w:cs="Wingdings" w:hint="default"/>
+        <w:rFonts w:cs="Wingdings"/>
       </w:rPr>
     </w:lvl>
     <w:lvl w:ilvl="5">
@@ -7577,6 +7717,7 @@
       </w:pPr>
       <w:rPr>
         <w:rFonts w:ascii="Wingdings 2" w:hAnsi="Wingdings 2" w:cs="Wingdings 2" w:hint="default"/>
+        <w:rFonts w:cs="Wingdings 2"/>
       </w:rPr>
     </w:lvl>
     <w:lvl w:ilvl="6">
@@ -7589,6 +7730,7 @@
       </w:pPr>
       <w:rPr>
         <w:rFonts w:ascii="OpenSymbol" w:hAnsi="OpenSymbol" w:cs="OpenSymbol" w:hint="default"/>
+        <w:rFonts w:cs="OpenSymbol"/>
       </w:rPr>
     </w:lvl>
     <w:lvl w:ilvl="7">
@@ -7601,6 +7743,7 @@
       </w:pPr>
       <w:rPr>
         <w:rFonts w:ascii="Wingdings" w:hAnsi="Wingdings" w:cs="Wingdings" w:hint="default"/>
+        <w:rFonts w:cs="Wingdings"/>
       </w:rPr>
     </w:lvl>
     <w:lvl w:ilvl="8">
@@ -7613,6 +7756,7 @@
       </w:pPr>
       <w:rPr>
         <w:rFonts w:ascii="Wingdings 2" w:hAnsi="Wingdings 2" w:cs="Wingdings 2" w:hint="default"/>
+        <w:rFonts w:cs="Wingdings 2"/>
       </w:rPr>
     </w:lvl>
   </w:abstractNum>
@@ -7627,6 +7771,8 @@
       </w:pPr>
       <w:rPr>
         <w:rFonts w:ascii="Monotype Sorts" w:hAnsi="Monotype Sorts" w:cs="Monotype Sorts" w:hint="default"/>
+        <w:sz w:val="22"/>
+        <w:rFonts w:cs="Monotype Sorts"/>
       </w:rPr>
     </w:lvl>
     <w:lvl w:ilvl="1">
@@ -7639,6 +7785,8 @@
       </w:pPr>
       <w:rPr>
         <w:rFonts w:ascii="Wingdings" w:hAnsi="Wingdings" w:cs="Wingdings" w:hint="default"/>
+        <w:sz w:val="22"/>
+        <w:rFonts w:cs="Wingdings"/>
       </w:rPr>
     </w:lvl>
     <w:lvl w:ilvl="2">
@@ -7651,6 +7799,7 @@
       </w:pPr>
       <w:rPr>
         <w:rFonts w:ascii="Wingdings 2" w:hAnsi="Wingdings 2" w:cs="Wingdings 2" w:hint="default"/>
+        <w:rFonts w:cs="Wingdings 2"/>
       </w:rPr>
     </w:lvl>
     <w:lvl w:ilvl="3">
@@ -7663,6 +7812,7 @@
       </w:pPr>
       <w:rPr>
         <w:rFonts w:ascii="OpenSymbol" w:hAnsi="OpenSymbol" w:cs="OpenSymbol" w:hint="default"/>
+        <w:rFonts w:cs="OpenSymbol"/>
       </w:rPr>
     </w:lvl>
     <w:lvl w:ilvl="4">
@@ -7675,6 +7825,7 @@
       </w:pPr>
       <w:rPr>
         <w:rFonts w:ascii="Wingdings" w:hAnsi="Wingdings" w:cs="Wingdings" w:hint="default"/>
+        <w:rFonts w:cs="Wingdings"/>
       </w:rPr>
     </w:lvl>
     <w:lvl w:ilvl="5">
@@ -7687,6 +7838,7 @@
       </w:pPr>
       <w:rPr>
         <w:rFonts w:ascii="Wingdings 2" w:hAnsi="Wingdings 2" w:cs="Wingdings 2" w:hint="default"/>
+        <w:rFonts w:cs="Wingdings 2"/>
       </w:rPr>
     </w:lvl>
     <w:lvl w:ilvl="6">
@@ -7699,6 +7851,7 @@
       </w:pPr>
       <w:rPr>
         <w:rFonts w:ascii="OpenSymbol" w:hAnsi="OpenSymbol" w:cs="OpenSymbol" w:hint="default"/>
+        <w:rFonts w:cs="OpenSymbol"/>
       </w:rPr>
     </w:lvl>
     <w:lvl w:ilvl="7">
@@ -7711,6 +7864,7 @@
       </w:pPr>
       <w:rPr>
         <w:rFonts w:ascii="Wingdings" w:hAnsi="Wingdings" w:cs="Wingdings" w:hint="default"/>
+        <w:rFonts w:cs="Wingdings"/>
       </w:rPr>
     </w:lvl>
     <w:lvl w:ilvl="8">
@@ -7723,6 +7877,7 @@
       </w:pPr>
       <w:rPr>
         <w:rFonts w:ascii="Wingdings 2" w:hAnsi="Wingdings 2" w:cs="Wingdings 2" w:hint="default"/>
+        <w:rFonts w:cs="Wingdings 2"/>
       </w:rPr>
     </w:lvl>
   </w:abstractNum>
@@ -7737,6 +7892,8 @@
       </w:pPr>
       <w:rPr>
         <w:rFonts w:ascii="Monotype Sorts" w:hAnsi="Monotype Sorts" w:cs="Monotype Sorts" w:hint="default"/>
+        <w:sz w:val="22"/>
+        <w:rFonts w:cs="Monotype Sorts"/>
       </w:rPr>
     </w:lvl>
     <w:lvl w:ilvl="1">
@@ -7749,6 +7906,7 @@
       </w:pPr>
       <w:rPr>
         <w:rFonts w:ascii="Wingdings" w:hAnsi="Wingdings" w:cs="Wingdings" w:hint="default"/>
+        <w:rFonts w:cs="Wingdings"/>
       </w:rPr>
     </w:lvl>
     <w:lvl w:ilvl="2">
@@ -7761,6 +7919,7 @@
       </w:pPr>
       <w:rPr>
         <w:rFonts w:ascii="Wingdings 2" w:hAnsi="Wingdings 2" w:cs="Wingdings 2" w:hint="default"/>
+        <w:rFonts w:cs="Wingdings 2"/>
       </w:rPr>
     </w:lvl>
     <w:lvl w:ilvl="3">
@@ -7773,6 +7932,7 @@
       </w:pPr>
       <w:rPr>
         <w:rFonts w:ascii="OpenSymbol" w:hAnsi="OpenSymbol" w:cs="OpenSymbol" w:hint="default"/>
+        <w:rFonts w:cs="OpenSymbol"/>
       </w:rPr>
     </w:lvl>
     <w:lvl w:ilvl="4">
@@ -7785,6 +7945,7 @@
       </w:pPr>
       <w:rPr>
         <w:rFonts w:ascii="Wingdings" w:hAnsi="Wingdings" w:cs="Wingdings" w:hint="default"/>
+        <w:rFonts w:cs="Wingdings"/>
       </w:rPr>
     </w:lvl>
     <w:lvl w:ilvl="5">
@@ -7797,6 +7958,7 @@
       </w:pPr>
       <w:rPr>
         <w:rFonts w:ascii="Wingdings 2" w:hAnsi="Wingdings 2" w:cs="Wingdings 2" w:hint="default"/>
+        <w:rFonts w:cs="Wingdings 2"/>
       </w:rPr>
     </w:lvl>
     <w:lvl w:ilvl="6">
@@ -7809,6 +7971,7 @@
       </w:pPr>
       <w:rPr>
         <w:rFonts w:ascii="OpenSymbol" w:hAnsi="OpenSymbol" w:cs="OpenSymbol" w:hint="default"/>
+        <w:rFonts w:cs="OpenSymbol"/>
       </w:rPr>
     </w:lvl>
     <w:lvl w:ilvl="7">
@@ -7821,6 +7984,7 @@
       </w:pPr>
       <w:rPr>
         <w:rFonts w:ascii="Wingdings" w:hAnsi="Wingdings" w:cs="Wingdings" w:hint="default"/>
+        <w:rFonts w:cs="Wingdings"/>
       </w:rPr>
     </w:lvl>
     <w:lvl w:ilvl="8">
@@ -7833,6 +7997,7 @@
       </w:pPr>
       <w:rPr>
         <w:rFonts w:ascii="Wingdings 2" w:hAnsi="Wingdings 2" w:cs="Wingdings 2" w:hint="default"/>
+        <w:rFonts w:cs="Wingdings 2"/>
       </w:rPr>
     </w:lvl>
   </w:abstractNum>
@@ -7847,6 +8012,7 @@
       </w:pPr>
       <w:rPr>
         <w:rFonts w:ascii="Monotype Sorts" w:hAnsi="Monotype Sorts" w:cs="Monotype Sorts" w:hint="default"/>
+        <w:rFonts w:cs="Monotype Sorts"/>
       </w:rPr>
     </w:lvl>
     <w:lvl w:ilvl="1">
@@ -7859,6 +8025,7 @@
       </w:pPr>
       <w:rPr>
         <w:rFonts w:ascii="Wingdings" w:hAnsi="Wingdings" w:cs="Wingdings" w:hint="default"/>
+        <w:rFonts w:cs="Wingdings"/>
       </w:rPr>
     </w:lvl>
     <w:lvl w:ilvl="2">
@@ -7871,6 +8038,7 @@
       </w:pPr>
       <w:rPr>
         <w:rFonts w:ascii="Wingdings 2" w:hAnsi="Wingdings 2" w:cs="Wingdings 2" w:hint="default"/>
+        <w:rFonts w:cs="Wingdings 2"/>
       </w:rPr>
     </w:lvl>
     <w:lvl w:ilvl="3">
@@ -7883,6 +8051,7 @@
       </w:pPr>
       <w:rPr>
         <w:rFonts w:ascii="OpenSymbol" w:hAnsi="OpenSymbol" w:cs="OpenSymbol" w:hint="default"/>
+        <w:rFonts w:cs="OpenSymbol"/>
       </w:rPr>
     </w:lvl>
     <w:lvl w:ilvl="4">
@@ -7895,6 +8064,7 @@
       </w:pPr>
       <w:rPr>
         <w:rFonts w:ascii="Wingdings" w:hAnsi="Wingdings" w:cs="Wingdings" w:hint="default"/>
+        <w:rFonts w:cs="Wingdings"/>
       </w:rPr>
     </w:lvl>
     <w:lvl w:ilvl="5">
@@ -7907,6 +8077,7 @@
       </w:pPr>
       <w:rPr>
         <w:rFonts w:ascii="Wingdings 2" w:hAnsi="Wingdings 2" w:cs="Wingdings 2" w:hint="default"/>
+        <w:rFonts w:cs="Wingdings 2"/>
       </w:rPr>
     </w:lvl>
     <w:lvl w:ilvl="6">
@@ -7919,6 +8090,7 @@
       </w:pPr>
       <w:rPr>
         <w:rFonts w:ascii="OpenSymbol" w:hAnsi="OpenSymbol" w:cs="OpenSymbol" w:hint="default"/>
+        <w:rFonts w:cs="OpenSymbol"/>
       </w:rPr>
     </w:lvl>
     <w:lvl w:ilvl="7">
@@ -7931,6 +8103,7 @@
       </w:pPr>
       <w:rPr>
         <w:rFonts w:ascii="Wingdings" w:hAnsi="Wingdings" w:cs="Wingdings" w:hint="default"/>
+        <w:rFonts w:cs="Wingdings"/>
       </w:rPr>
     </w:lvl>
     <w:lvl w:ilvl="8">
@@ -7943,6 +8116,7 @@
       </w:pPr>
       <w:rPr>
         <w:rFonts w:ascii="Wingdings 2" w:hAnsi="Wingdings 2" w:cs="Wingdings 2" w:hint="default"/>
+        <w:rFonts w:cs="Wingdings 2"/>
       </w:rPr>
     </w:lvl>
   </w:abstractNum>
@@ -7957,6 +8131,8 @@
       </w:pPr>
       <w:rPr>
         <w:rFonts w:ascii="Monotype Sorts" w:hAnsi="Monotype Sorts" w:cs="Monotype Sorts" w:hint="default"/>
+        <w:sz w:val="22"/>
+        <w:rFonts w:cs="Monotype Sorts"/>
       </w:rPr>
     </w:lvl>
     <w:lvl w:ilvl="1">
@@ -7969,6 +8145,7 @@
       </w:pPr>
       <w:rPr>
         <w:rFonts w:ascii="Wingdings" w:hAnsi="Wingdings" w:cs="Wingdings" w:hint="default"/>
+        <w:rFonts w:cs="Wingdings"/>
       </w:rPr>
     </w:lvl>
     <w:lvl w:ilvl="2">
@@ -7981,6 +8158,7 @@
       </w:pPr>
       <w:rPr>
         <w:rFonts w:ascii="Wingdings 2" w:hAnsi="Wingdings 2" w:cs="Wingdings 2" w:hint="default"/>
+        <w:rFonts w:cs="Wingdings 2"/>
       </w:rPr>
     </w:lvl>
     <w:lvl w:ilvl="3">
@@ -7993,6 +8171,7 @@
       </w:pPr>
       <w:rPr>
         <w:rFonts w:ascii="OpenSymbol" w:hAnsi="OpenSymbol" w:cs="OpenSymbol" w:hint="default"/>
+        <w:rFonts w:cs="OpenSymbol"/>
       </w:rPr>
     </w:lvl>
     <w:lvl w:ilvl="4">
@@ -8005,6 +8184,7 @@
       </w:pPr>
       <w:rPr>
         <w:rFonts w:ascii="Wingdings" w:hAnsi="Wingdings" w:cs="Wingdings" w:hint="default"/>
+        <w:rFonts w:cs="Wingdings"/>
       </w:rPr>
     </w:lvl>
     <w:lvl w:ilvl="5">
@@ -8017,6 +8197,7 @@
       </w:pPr>
       <w:rPr>
         <w:rFonts w:ascii="Wingdings 2" w:hAnsi="Wingdings 2" w:cs="Wingdings 2" w:hint="default"/>
+        <w:rFonts w:cs="Wingdings 2"/>
       </w:rPr>
     </w:lvl>
     <w:lvl w:ilvl="6">
@@ -8029,6 +8210,7 @@
       </w:pPr>
       <w:rPr>
         <w:rFonts w:ascii="OpenSymbol" w:hAnsi="OpenSymbol" w:cs="OpenSymbol" w:hint="default"/>
+        <w:rFonts w:cs="OpenSymbol"/>
       </w:rPr>
     </w:lvl>
     <w:lvl w:ilvl="7">
@@ -8041,6 +8223,7 @@
       </w:pPr>
       <w:rPr>
         <w:rFonts w:ascii="Wingdings" w:hAnsi="Wingdings" w:cs="Wingdings" w:hint="default"/>
+        <w:rFonts w:cs="Wingdings"/>
       </w:rPr>
     </w:lvl>
     <w:lvl w:ilvl="8">
@@ -8053,6 +8236,7 @@
       </w:pPr>
       <w:rPr>
         <w:rFonts w:ascii="Wingdings 2" w:hAnsi="Wingdings 2" w:cs="Wingdings 2" w:hint="default"/>
+        <w:rFonts w:cs="Wingdings 2"/>
       </w:rPr>
     </w:lvl>
   </w:abstractNum>
@@ -8067,6 +8251,8 @@
       </w:pPr>
       <w:rPr>
         <w:rFonts w:ascii="Wingdings" w:hAnsi="Wingdings" w:cs="Wingdings" w:hint="default"/>
+        <w:sz w:val="22"/>
+        <w:rFonts w:cs="Wingdings"/>
       </w:rPr>
     </w:lvl>
     <w:lvl w:ilvl="1">
@@ -8079,6 +8265,7 @@
       </w:pPr>
       <w:rPr>
         <w:rFonts w:ascii="Wingdings 2" w:hAnsi="Wingdings 2" w:cs="Wingdings 2" w:hint="default"/>
+        <w:rFonts w:cs="Wingdings 2"/>
       </w:rPr>
     </w:lvl>
     <w:lvl w:ilvl="2">
@@ -8091,6 +8278,7 @@
       </w:pPr>
       <w:rPr>
         <w:rFonts w:ascii="OpenSymbol" w:hAnsi="OpenSymbol" w:cs="OpenSymbol" w:hint="default"/>
+        <w:rFonts w:cs="OpenSymbol"/>
       </w:rPr>
     </w:lvl>
     <w:lvl w:ilvl="3">
@@ -8103,6 +8291,7 @@
       </w:pPr>
       <w:rPr>
         <w:rFonts w:ascii="Wingdings" w:hAnsi="Wingdings" w:cs="Wingdings" w:hint="default"/>
+        <w:rFonts w:cs="Wingdings"/>
       </w:rPr>
     </w:lvl>
     <w:lvl w:ilvl="4">
@@ -8115,6 +8304,7 @@
       </w:pPr>
       <w:rPr>
         <w:rFonts w:ascii="Wingdings 2" w:hAnsi="Wingdings 2" w:cs="Wingdings 2" w:hint="default"/>
+        <w:rFonts w:cs="Wingdings 2"/>
       </w:rPr>
     </w:lvl>
     <w:lvl w:ilvl="5">
@@ -8127,6 +8317,7 @@
       </w:pPr>
       <w:rPr>
         <w:rFonts w:ascii="OpenSymbol" w:hAnsi="OpenSymbol" w:cs="OpenSymbol" w:hint="default"/>
+        <w:rFonts w:cs="OpenSymbol"/>
       </w:rPr>
     </w:lvl>
     <w:lvl w:ilvl="6">
@@ -8139,6 +8330,7 @@
       </w:pPr>
       <w:rPr>
         <w:rFonts w:ascii="Wingdings" w:hAnsi="Wingdings" w:cs="Wingdings" w:hint="default"/>
+        <w:rFonts w:cs="Wingdings"/>
       </w:rPr>
     </w:lvl>
     <w:lvl w:ilvl="7">
@@ -8151,6 +8343,7 @@
       </w:pPr>
       <w:rPr>
         <w:rFonts w:ascii="Wingdings 2" w:hAnsi="Wingdings 2" w:cs="Wingdings 2" w:hint="default"/>
+        <w:rFonts w:cs="Wingdings 2"/>
       </w:rPr>
     </w:lvl>
     <w:lvl w:ilvl="8">
@@ -8163,6 +8356,7 @@
       </w:pPr>
       <w:rPr>
         <w:rFonts w:ascii="OpenSymbol" w:hAnsi="OpenSymbol" w:cs="OpenSymbol" w:hint="default"/>
+        <w:rFonts w:cs="OpenSymbol"/>
       </w:rPr>
     </w:lvl>
   </w:abstractNum>
@@ -8177,6 +8371,8 @@
       </w:pPr>
       <w:rPr>
         <w:rFonts w:ascii="Wingdings" w:hAnsi="Wingdings" w:cs="Wingdings" w:hint="default"/>
+        <w:sz w:val="22"/>
+        <w:rFonts w:cs="Wingdings"/>
       </w:rPr>
     </w:lvl>
     <w:lvl w:ilvl="1">
@@ -8189,6 +8385,7 @@
       </w:pPr>
       <w:rPr>
         <w:rFonts w:ascii="Wingdings 2" w:hAnsi="Wingdings 2" w:cs="Wingdings 2" w:hint="default"/>
+        <w:rFonts w:cs="Wingdings 2"/>
       </w:rPr>
     </w:lvl>
     <w:lvl w:ilvl="2">
@@ -8201,6 +8398,7 @@
       </w:pPr>
       <w:rPr>
         <w:rFonts w:ascii="OpenSymbol" w:hAnsi="OpenSymbol" w:cs="OpenSymbol" w:hint="default"/>
+        <w:rFonts w:cs="OpenSymbol"/>
       </w:rPr>
     </w:lvl>
     <w:lvl w:ilvl="3">
@@ -8213,6 +8411,7 @@
       </w:pPr>
       <w:rPr>
         <w:rFonts w:ascii="Wingdings" w:hAnsi="Wingdings" w:cs="Wingdings" w:hint="default"/>
+        <w:rFonts w:cs="Wingdings"/>
       </w:rPr>
     </w:lvl>
     <w:lvl w:ilvl="4">
@@ -8225,6 +8424,7 @@
       </w:pPr>
       <w:rPr>
         <w:rFonts w:ascii="Wingdings 2" w:hAnsi="Wingdings 2" w:cs="Wingdings 2" w:hint="default"/>
+        <w:rFonts w:cs="Wingdings 2"/>
       </w:rPr>
     </w:lvl>
     <w:lvl w:ilvl="5">
@@ -8237,6 +8437,7 @@
       </w:pPr>
       <w:rPr>
         <w:rFonts w:ascii="OpenSymbol" w:hAnsi="OpenSymbol" w:cs="OpenSymbol" w:hint="default"/>
+        <w:rFonts w:cs="OpenSymbol"/>
       </w:rPr>
     </w:lvl>
     <w:lvl w:ilvl="6">
@@ -8249,6 +8450,7 @@
       </w:pPr>
       <w:rPr>
         <w:rFonts w:ascii="Wingdings" w:hAnsi="Wingdings" w:cs="Wingdings" w:hint="default"/>
+        <w:rFonts w:cs="Wingdings"/>
       </w:rPr>
     </w:lvl>
     <w:lvl w:ilvl="7">
@@ -8261,6 +8463,7 @@
       </w:pPr>
       <w:rPr>
         <w:rFonts w:ascii="Wingdings 2" w:hAnsi="Wingdings 2" w:cs="Wingdings 2" w:hint="default"/>
+        <w:rFonts w:cs="Wingdings 2"/>
       </w:rPr>
     </w:lvl>
     <w:lvl w:ilvl="8">
@@ -8273,6 +8476,7 @@
       </w:pPr>
       <w:rPr>
         <w:rFonts w:ascii="OpenSymbol" w:hAnsi="OpenSymbol" w:cs="OpenSymbol" w:hint="default"/>
+        <w:rFonts w:cs="OpenSymbol"/>
       </w:rPr>
     </w:lvl>
   </w:abstractNum>
@@ -8420,7 +8624,6 @@
       <w:rPr>
         <w:rFonts w:ascii="Roboto Regular" w:hAnsi="Roboto Regular" w:eastAsia="Roboto Regular" w:cs="Roboto Regular" w:asciiTheme="minorHAnsi" w:cstheme="minorHAnsi" w:eastAsiaTheme="minorHAnsi" w:hAnsiTheme="minorHAnsi"/>
         <w:color w:val="000000" w:themeColor="text1"/>
-        <w:sz w:val="24"/>
         <w:lang w:val="en-GB" w:eastAsia="en-GB" w:bidi="ar-SA"/>
       </w:rPr>
     </w:rPrDefault>
@@ -8902,7 +9105,6 @@
     <w:unhideWhenUsed/>
     <w:qFormat/>
     <w:pPr>
-      <w:pBdr/>
       <w:shd w:val="clear" w:color="auto" w:fill="404040" w:themeFill="text1" w:themeFillTint="bf"/>
       <w:spacing w:lineRule="auto" w:line="312" w:before="0" w:after="160"/>
       <w:outlineLvl w:val="4"/>

</xml_diff>